<commit_message>
Tugas Praktikum RPL Lanjut
</commit_message>
<xml_diff>
--- a/Tugas3/Deskripsi Perangkat Lunak.docx
+++ b/Tugas3/Deskripsi Perangkat Lunak.docx
@@ -34,7 +34,15 @@
           <w:sz w:val="24"/>
           <w:szCs w:val="24"/>
         </w:rPr>
-        <w:t>Perangkat Lunak Administrasi Pesantren Al-Munawarah</w:t>
+        <w:t xml:space="preserve">Perangkat </w:t>
+      </w:r>
+      <w:r>
+        <w:rPr>
+          <w:rFonts w:asciiTheme="majorBidi" w:hAnsiTheme="majorBidi" w:cstheme="majorBidi"/>
+          <w:sz w:val="24"/>
+          <w:szCs w:val="24"/>
+        </w:rPr>
+        <w:t>Lunak Penggajian Pegawai</w:t>
       </w:r>
     </w:p>
     <w:p>
@@ -144,17 +152,26 @@
         <w:tab/>
         <w:t>: B</w:t>
       </w:r>
+      <w:r>
+        <w:rPr>
+          <w:rFonts w:asciiTheme="majorBidi" w:hAnsiTheme="majorBidi" w:cstheme="majorBidi"/>
+          <w:sz w:val="24"/>
+          <w:szCs w:val="24"/>
+        </w:rPr>
+        <w:t xml:space="preserve"> </w:t>
+      </w:r>
     </w:p>
     <w:p>
       <w:pPr>
         <w:spacing w:line="360" w:lineRule="auto"/>
-        <w:jc w:val="both"/>
         <w:rPr>
           <w:rFonts w:asciiTheme="majorBidi" w:hAnsiTheme="majorBidi" w:cstheme="majorBidi"/>
           <w:sz w:val="24"/>
           <w:szCs w:val="24"/>
         </w:rPr>
       </w:pPr>
+      <w:bookmarkStart w:id="0" w:name="_GoBack"/>
+      <w:bookmarkEnd w:id="0"/>
     </w:p>
     <w:p>
       <w:pPr>
@@ -173,61 +190,47 @@
           <w:sz w:val="24"/>
           <w:szCs w:val="24"/>
         </w:rPr>
-        <w:t xml:space="preserve">Kemudahan berbagai dalam mencari berbagai informasi dapat dinikmati oleh hampir seluruh kalangan masyarakat. Banyaknya ISP ( Internet Service Provider ) dengan menawarkan jasa yang cukup terjangkau dapat menjadikan suatu kondisi transparasi dalam </w:t>
-      </w:r>
-      <w:r>
-        <w:rPr>
-          <w:rFonts w:asciiTheme="majorBidi" w:hAnsiTheme="majorBidi" w:cstheme="majorBidi"/>
-          <w:sz w:val="24"/>
-          <w:szCs w:val="24"/>
-        </w:rPr>
-        <w:t>berbagai bidang, diantaranya adalah tatakelola administrasi dalam sebuah pondok pesantren yang awalnya dilakukan dengan bentuk pencatatan dalam berbagai buku yang di</w:t>
-      </w:r>
-      <w:r>
-        <w:rPr>
-          <w:rFonts w:asciiTheme="majorBidi" w:hAnsiTheme="majorBidi" w:cstheme="majorBidi"/>
-          <w:sz w:val="24"/>
-          <w:szCs w:val="24"/>
-        </w:rPr>
-        <w:t>a</w:t>
-      </w:r>
-      <w:bookmarkStart w:id="0" w:name="_GoBack"/>
-      <w:bookmarkEnd w:id="0"/>
-      <w:r>
-        <w:rPr>
-          <w:rFonts w:asciiTheme="majorBidi" w:hAnsiTheme="majorBidi" w:cstheme="majorBidi"/>
-          <w:sz w:val="24"/>
-          <w:szCs w:val="24"/>
-        </w:rPr>
-        <w:t xml:space="preserve">rsipkan dan diorganisir dalam sebuah ruangan yang kemanannya masih rentan karena kertas yang digunakan untuk menuliskan berbagai data penting dapat rusak baik karena terbakar, terkena air, atau hal yang lainnya. Perangkat lunak Administrasi Pesantren Al-munawarah dapat meminimalisir hilangnya data karena data disimpan dalam sebuah disk lokal maupun dalam sebuah file hosting yang dapat digunakan kapan saja selama ada media yang mimiliki koneksi internet. </w:t>
-      </w:r>
-    </w:p>
-    <w:p>
-      <w:pPr>
-        <w:spacing w:line="360" w:lineRule="auto"/>
-        <w:ind w:firstLine="720"/>
-        <w:jc w:val="both"/>
-        <w:rPr>
-          <w:rFonts w:asciiTheme="majorBidi" w:hAnsiTheme="majorBidi" w:cstheme="majorBidi"/>
-          <w:sz w:val="24"/>
-          <w:szCs w:val="24"/>
-        </w:rPr>
-      </w:pPr>
-      <w:r>
-        <w:rPr>
-          <w:rFonts w:asciiTheme="majorBidi" w:hAnsiTheme="majorBidi" w:cstheme="majorBidi"/>
-          <w:sz w:val="24"/>
-          <w:szCs w:val="24"/>
-        </w:rPr>
-        <w:t xml:space="preserve">Akan dibangun sebuah perangkat lunak untuk membantu proses administrasi dan tata kelola di Pondok Pesantren Almunawarah, melalui perangkat lunak tersebut user dapat melakukan pendafataran sebagai santri baru, mengetahui daftar santri, berita kegiatan di pesantren, daftar nilai dari setiap santri, bahan ajar pendukung yang digunakan. Data dari setiap santri di inputkan oleh administrator dan untuk penilaian dapat dilakukan oleh setiap pengajar yang bersangkutan. Data pendaftaran dari seorang yang telah mendaftar dapat diterima atau ditolak oleh administrator, jika pendaftaran ditolak maka pendaftar harus melakukan pendafataran ulang. Jika pendafataran telah disetujui maka pendaftar akan dapat mengakses berbagai fasilitas yang disediakan dalam perangkat lunak tersebut seperti mendownload </w:t>
-      </w:r>
-      <w:r>
-        <w:rPr>
-          <w:rFonts w:asciiTheme="majorBidi" w:hAnsiTheme="majorBidi" w:cstheme="majorBidi"/>
-          <w:sz w:val="24"/>
-          <w:szCs w:val="24"/>
-        </w:rPr>
-        <w:t>bahan materi dari setiap pelajaran yang akan diajarkan pada saat kegiatan pembelajaran, mengubah data pribadi hal ini harus mendapatkan verifikasi dari admin agar kebenaran data dapat dipertanggung jawabkan.</w:t>
+        <w:t xml:space="preserve">Akan dibangun sebuah perangkat lunak untuk membantu proses </w:t>
+      </w:r>
+      <w:r>
+        <w:rPr>
+          <w:rFonts w:asciiTheme="majorBidi" w:hAnsiTheme="majorBidi" w:cstheme="majorBidi"/>
+          <w:sz w:val="24"/>
+          <w:szCs w:val="24"/>
+        </w:rPr>
+        <w:t>penggajian</w:t>
+      </w:r>
+      <w:r>
+        <w:rPr>
+          <w:rFonts w:asciiTheme="majorBidi" w:hAnsiTheme="majorBidi" w:cstheme="majorBidi"/>
+          <w:sz w:val="24"/>
+          <w:szCs w:val="24"/>
+        </w:rPr>
+        <w:t xml:space="preserve">, melalui aplikasi tersebut </w:t>
+      </w:r>
+      <w:r>
+        <w:rPr>
+          <w:rFonts w:asciiTheme="majorBidi" w:hAnsiTheme="majorBidi" w:cstheme="majorBidi"/>
+          <w:sz w:val="24"/>
+          <w:szCs w:val="24"/>
+        </w:rPr>
+        <w:t>dapat dilakuka</w:t>
+      </w:r>
+      <w:r>
+        <w:rPr>
+          <w:rFonts w:asciiTheme="majorBidi" w:hAnsiTheme="majorBidi" w:cstheme="majorBidi"/>
+          <w:sz w:val="24"/>
+          <w:szCs w:val="24"/>
+        </w:rPr>
+        <w:t xml:space="preserve">n pengelolaan data data pegawai meliputi pengelompokan pegawai berdasarkan golongan, pengelolaan gaji pegawai, dan pencetakan laporan. Pengelolaan data pegawai dilakukan oleh seorang administrator, dalam pengelolaan penggajian </w:t>
+      </w:r>
+      <w:r>
+        <w:rPr>
+          <w:rFonts w:asciiTheme="majorBidi" w:hAnsiTheme="majorBidi" w:cstheme="majorBidi"/>
+          <w:sz w:val="24"/>
+          <w:szCs w:val="24"/>
+        </w:rPr>
+        <w:t>gaji pegawai meliputi gaji pokok dan gaji tunjangan. Pegawai akan dikenakan potongan jika membuat suatu kondisi yang menyebabkan terjadinya potongan pada karyawan tersebut.</w:t>
       </w:r>
     </w:p>
     <w:sectPr>
@@ -637,7 +640,6 @@
   <w:style w:type="character" w:default="1" w:styleId="DefaultParagraphFont">
     <w:name w:val="Default Paragraph Font"/>
     <w:uiPriority w:val="1"/>
-    <w:semiHidden/>
     <w:unhideWhenUsed/>
   </w:style>
   <w:style w:type="table" w:default="1" w:styleId="TableNormal">

</xml_diff>